<commit_message>
change document controller nv
</commit_message>
<xml_diff>
--- a/public/Documents/EMBAUCHE_A_L_ESSAI/LETTRE_DE_RENOUVELLEMENT_PERIODE_ESSAI.docx
+++ b/public/Documents/EMBAUCHE_A_L_ESSAI/LETTRE_DE_RENOUVELLEMENT_PERIODE_ESSAI.docx
@@ -10,6 +10,8 @@
           <w:szCs w:val="28"/>
         </w:rPr>
       </w:pPr>
+      <w:bookmarkStart w:id="0" w:name="_GoBack"/>
+      <w:bookmarkEnd w:id="0"/>
     </w:p>
     <w:p>
       <w:pPr>
@@ -155,7 +157,15 @@
         <w:t xml:space="preserve"> Abidjan, le </w:t>
       </w:r>
       <w:r>
-        <w:t>${date_redaction}</w:t>
+        <w:t>${</w:t>
+      </w:r>
+      <w:proofErr w:type="spellStart"/>
+      <w:r>
+        <w:t>date_redaction</w:t>
+      </w:r>
+      <w:proofErr w:type="spellEnd"/>
+      <w:r>
+        <w:t>}</w:t>
       </w:r>
     </w:p>
     <w:p>
@@ -217,28 +227,40 @@
         <w:rPr>
           <w:sz w:val="16"/>
         </w:rPr>
-        <w:t xml:space="preserve">             ${eme</w:t>
-      </w:r>
-      <w:bookmarkStart w:id="0" w:name="_GoBack"/>
-      <w:bookmarkEnd w:id="0"/>
+        <w:t xml:space="preserve">             ${</w:t>
+      </w:r>
+      <w:proofErr w:type="spellStart"/>
       <w:r>
         <w:rPr>
           <w:sz w:val="16"/>
         </w:rPr>
-        <w:t>tteur}</w:t>
-      </w:r>
-    </w:p>
-    <w:p>
-      <w:pPr>
-        <w:tabs>
-          <w:tab w:val="left" w:pos="142"/>
-          <w:tab w:val="left" w:pos="284"/>
-        </w:tabs>
-        <w:rPr>
-          <w:rFonts w:ascii="Arial" w:hAnsi="Arial"/>
-          <w:b/>
+        <w:t>eme</w:t>
+      </w:r>
+      <w:r>
+        <w:rPr>
           <w:sz w:val="16"/>
         </w:rPr>
+        <w:t>tteur</w:t>
+      </w:r>
+      <w:proofErr w:type="spellEnd"/>
+      <w:r>
+        <w:rPr>
+          <w:sz w:val="16"/>
+        </w:rPr>
+        <w:t>}</w:t>
+      </w:r>
+    </w:p>
+    <w:p>
+      <w:pPr>
+        <w:tabs>
+          <w:tab w:val="left" w:pos="142"/>
+          <w:tab w:val="left" w:pos="284"/>
+        </w:tabs>
+        <w:rPr>
+          <w:rFonts w:ascii="Arial" w:hAnsi="Arial"/>
+          <w:b/>
+          <w:sz w:val="16"/>
+        </w:rPr>
       </w:pPr>
     </w:p>
     <w:p>
@@ -292,7 +314,43 @@
           <w:b/>
           <w:sz w:val="22"/>
         </w:rPr>
-        <w:t>${civilite} ${nom} ${prenoms}</w:t>
+        <w:t>${</w:t>
+      </w:r>
+      <w:proofErr w:type="spellStart"/>
+      <w:r>
+        <w:rPr>
+          <w:rFonts w:ascii="Arial" w:hAnsi="Arial"/>
+          <w:b/>
+          <w:sz w:val="22"/>
+        </w:rPr>
+        <w:t>civilite</w:t>
+      </w:r>
+      <w:proofErr w:type="spellEnd"/>
+      <w:r>
+        <w:rPr>
+          <w:rFonts w:ascii="Arial" w:hAnsi="Arial"/>
+          <w:b/>
+          <w:sz w:val="22"/>
+        </w:rPr>
+        <w:t>} ${nom} ${</w:t>
+      </w:r>
+      <w:proofErr w:type="spellStart"/>
+      <w:r>
+        <w:rPr>
+          <w:rFonts w:ascii="Arial" w:hAnsi="Arial"/>
+          <w:b/>
+          <w:sz w:val="22"/>
+        </w:rPr>
+        <w:t>prenoms</w:t>
+      </w:r>
+      <w:proofErr w:type="spellEnd"/>
+      <w:r>
+        <w:rPr>
+          <w:rFonts w:ascii="Arial" w:hAnsi="Arial"/>
+          <w:b/>
+          <w:sz w:val="22"/>
+        </w:rPr>
+        <w:t>}</w:t>
       </w:r>
     </w:p>
     <w:p>
@@ -378,7 +436,25 @@
           <w:b/>
           <w:sz w:val="22"/>
         </w:rPr>
-        <w:t xml:space="preserve">${matricule} </w:t>
+        <w:t>${</w:t>
+      </w:r>
+      <w:proofErr w:type="gramStart"/>
+      <w:r>
+        <w:rPr>
+          <w:rFonts w:ascii="Arial" w:hAnsi="Arial"/>
+          <w:b/>
+          <w:sz w:val="22"/>
+        </w:rPr>
+        <w:t>matricule</w:t>
+      </w:r>
+      <w:proofErr w:type="gramEnd"/>
+      <w:r>
+        <w:rPr>
+          <w:rFonts w:ascii="Arial" w:hAnsi="Arial"/>
+          <w:b/>
+          <w:sz w:val="22"/>
+        </w:rPr>
+        <w:t xml:space="preserve">} </w:t>
       </w:r>
       <w:r>
         <w:rPr>
@@ -428,7 +504,25 @@
           <w:b/>
           <w:sz w:val="22"/>
         </w:rPr>
-        <w:t>S/C du ${direction_sc}</w:t>
+        <w:t>S/C du ${</w:t>
+      </w:r>
+      <w:proofErr w:type="spellStart"/>
+      <w:r>
+        <w:rPr>
+          <w:rFonts w:ascii="Arial" w:hAnsi="Arial"/>
+          <w:b/>
+          <w:sz w:val="22"/>
+        </w:rPr>
+        <w:t>direction_sc</w:t>
+      </w:r>
+      <w:proofErr w:type="spellEnd"/>
+      <w:r>
+        <w:rPr>
+          <w:rFonts w:ascii="Arial" w:hAnsi="Arial"/>
+          <w:b/>
+          <w:sz w:val="22"/>
+        </w:rPr>
+        <w:t>}</w:t>
       </w:r>
     </w:p>
     <w:p>
@@ -444,13 +538,23 @@
           <w:szCs w:val="24"/>
         </w:rPr>
       </w:pPr>
+      <w:proofErr w:type="spellStart"/>
       <w:r>
         <w:rPr>
           <w:rFonts w:ascii="Arial" w:hAnsi="Arial"/>
           <w:sz w:val="22"/>
           <w:lang w:val="de-DE"/>
         </w:rPr>
-        <w:t>Copie (s) :</w:t>
+        <w:t>Copie</w:t>
+      </w:r>
+      <w:proofErr w:type="spellEnd"/>
+      <w:r>
+        <w:rPr>
+          <w:rFonts w:ascii="Arial" w:hAnsi="Arial"/>
+          <w:sz w:val="22"/>
+          <w:lang w:val="de-DE"/>
+        </w:rPr>
+        <w:t xml:space="preserve"> (s) :</w:t>
       </w:r>
       <w:r>
         <w:rPr>
@@ -495,111 +599,127 @@
           <w:szCs w:val="24"/>
           <w:lang w:val="nl-NL"/>
         </w:rPr>
-        <w:t>${copie}</w:t>
-      </w:r>
-    </w:p>
-    <w:p>
-      <w:pPr>
-        <w:pStyle w:val="Titre1"/>
-        <w:tabs>
-          <w:tab w:val="left" w:pos="142"/>
-          <w:tab w:val="left" w:pos="284"/>
-        </w:tabs>
-        <w:rPr>
-          <w:sz w:val="22"/>
-          <w:lang w:val="de-DE"/>
-        </w:rPr>
-      </w:pPr>
-    </w:p>
-    <w:p>
-      <w:pPr>
-        <w:pStyle w:val="Titre1"/>
-        <w:tabs>
-          <w:tab w:val="left" w:pos="142"/>
-          <w:tab w:val="left" w:pos="284"/>
-        </w:tabs>
-        <w:rPr>
-          <w:sz w:val="22"/>
-          <w:lang w:val="de-DE"/>
-        </w:rPr>
-      </w:pPr>
-      <w:r>
-        <w:rPr>
-          <w:sz w:val="22"/>
-          <w:lang w:val="de-DE"/>
-        </w:rPr>
-        <w:t>N/Réf.</w:t>
-      </w:r>
-      <w:r>
-        <w:rPr>
-          <w:sz w:val="22"/>
-          <w:lang w:val="de-DE"/>
-        </w:rPr>
-        <w:tab/>
-      </w:r>
-      <w:r>
-        <w:rPr>
-          <w:sz w:val="22"/>
-          <w:lang w:val="de-DE"/>
-        </w:rPr>
-        <w:tab/>
-      </w:r>
-      <w:r>
-        <w:rPr>
-          <w:sz w:val="22"/>
-          <w:lang w:val="de-DE"/>
-        </w:rPr>
-        <w:tab/>
-      </w:r>
-      <w:r>
-        <w:rPr>
-          <w:sz w:val="22"/>
-          <w:lang w:val="de-DE"/>
-        </w:rPr>
-        <w:tab/>
-      </w:r>
-      <w:r>
-        <w:rPr>
-          <w:sz w:val="22"/>
-          <w:lang w:val="de-DE"/>
-        </w:rPr>
-        <w:tab/>
-      </w:r>
-      <w:r>
-        <w:rPr>
-          <w:sz w:val="22"/>
-          <w:lang w:val="de-DE"/>
-        </w:rPr>
-        <w:tab/>
-      </w:r>
-      <w:r>
-        <w:rPr>
-          <w:sz w:val="22"/>
-          <w:lang w:val="de-DE"/>
-        </w:rPr>
-        <w:t xml:space="preserve">: </w:t>
-      </w:r>
-      <w:r>
-        <w:rPr>
-          <w:rFonts w:cs="Arial"/>
-          <w:b/>
-          <w:color w:val="000000"/>
+        <w:t>${</w:t>
+      </w:r>
+      <w:proofErr w:type="spellStart"/>
+      <w:r>
+        <w:rPr>
+          <w:rFonts w:ascii="Arial" w:hAnsi="Arial" w:cs="Arial"/>
+          <w:b/>
           <w:sz w:val="22"/>
           <w:szCs w:val="24"/>
           <w:lang w:val="nl-NL"/>
         </w:rPr>
-        <w:t>DCRH/DARH/SDAP/KAK/</w:t>
-      </w:r>
-      <w:r>
-        <w:rPr>
-          <w:rFonts w:cs="Arial"/>
-          <w:b/>
-          <w:color w:val="000000"/>
+        <w:t>copie</w:t>
+      </w:r>
+      <w:proofErr w:type="spellEnd"/>
+      <w:r>
+        <w:rPr>
+          <w:rFonts w:ascii="Arial" w:hAnsi="Arial" w:cs="Arial"/>
+          <w:b/>
           <w:sz w:val="22"/>
           <w:szCs w:val="24"/>
           <w:lang w:val="nl-NL"/>
         </w:rPr>
-        <w:t>${initial}</w:t>
+        <w:t>}</w:t>
+      </w:r>
+    </w:p>
+    <w:p>
+      <w:pPr>
+        <w:pStyle w:val="Titre1"/>
+        <w:tabs>
+          <w:tab w:val="left" w:pos="142"/>
+          <w:tab w:val="left" w:pos="284"/>
+        </w:tabs>
+        <w:rPr>
+          <w:sz w:val="22"/>
+          <w:lang w:val="de-DE"/>
+        </w:rPr>
+      </w:pPr>
+    </w:p>
+    <w:p>
+      <w:pPr>
+        <w:pStyle w:val="Titre1"/>
+        <w:tabs>
+          <w:tab w:val="left" w:pos="142"/>
+          <w:tab w:val="left" w:pos="284"/>
+        </w:tabs>
+        <w:rPr>
+          <w:sz w:val="22"/>
+          <w:lang w:val="de-DE"/>
+        </w:rPr>
+      </w:pPr>
+      <w:r>
+        <w:rPr>
+          <w:sz w:val="22"/>
+          <w:lang w:val="de-DE"/>
+        </w:rPr>
+        <w:t>N/</w:t>
+      </w:r>
+      <w:proofErr w:type="spellStart"/>
+      <w:r>
+        <w:rPr>
+          <w:sz w:val="22"/>
+          <w:lang w:val="de-DE"/>
+        </w:rPr>
+        <w:t>Réf</w:t>
+      </w:r>
+      <w:proofErr w:type="spellEnd"/>
+      <w:r>
+        <w:rPr>
+          <w:sz w:val="22"/>
+          <w:lang w:val="de-DE"/>
+        </w:rPr>
+        <w:t>.</w:t>
+      </w:r>
+      <w:r>
+        <w:rPr>
+          <w:sz w:val="22"/>
+          <w:lang w:val="de-DE"/>
+        </w:rPr>
+        <w:tab/>
+      </w:r>
+      <w:r>
+        <w:rPr>
+          <w:sz w:val="22"/>
+          <w:lang w:val="de-DE"/>
+        </w:rPr>
+        <w:tab/>
+      </w:r>
+      <w:r>
+        <w:rPr>
+          <w:sz w:val="22"/>
+          <w:lang w:val="de-DE"/>
+        </w:rPr>
+        <w:tab/>
+      </w:r>
+      <w:r>
+        <w:rPr>
+          <w:sz w:val="22"/>
+          <w:lang w:val="de-DE"/>
+        </w:rPr>
+        <w:tab/>
+      </w:r>
+      <w:r>
+        <w:rPr>
+          <w:sz w:val="22"/>
+          <w:lang w:val="de-DE"/>
+        </w:rPr>
+        <w:tab/>
+      </w:r>
+      <w:r>
+        <w:rPr>
+          <w:sz w:val="22"/>
+          <w:lang w:val="de-DE"/>
+        </w:rPr>
+        <w:tab/>
+      </w:r>
+      <w:r>
+        <w:rPr>
+          <w:sz w:val="22"/>
+          <w:lang w:val="de-DE"/>
+        </w:rPr>
+        <w:t xml:space="preserve">: </w:t>
       </w:r>
       <w:r>
         <w:rPr>
@@ -610,7 +730,7 @@
           <w:szCs w:val="24"/>
           <w:lang w:val="nl-NL"/>
         </w:rPr>
-        <w:t>/N°       /202</w:t>
+        <w:t>DCRH/DARH/SDAP/KAK/</w:t>
       </w:r>
       <w:r>
         <w:rPr>
@@ -621,6 +741,52 @@
           <w:szCs w:val="24"/>
           <w:lang w:val="nl-NL"/>
         </w:rPr>
+        <w:t>${</w:t>
+      </w:r>
+      <w:proofErr w:type="spellStart"/>
+      <w:r>
+        <w:rPr>
+          <w:rFonts w:cs="Arial"/>
+          <w:b/>
+          <w:color w:val="000000"/>
+          <w:sz w:val="22"/>
+          <w:szCs w:val="24"/>
+          <w:lang w:val="nl-NL"/>
+        </w:rPr>
+        <w:t>initial</w:t>
+      </w:r>
+      <w:proofErr w:type="spellEnd"/>
+      <w:r>
+        <w:rPr>
+          <w:rFonts w:cs="Arial"/>
+          <w:b/>
+          <w:color w:val="000000"/>
+          <w:sz w:val="22"/>
+          <w:szCs w:val="24"/>
+          <w:lang w:val="nl-NL"/>
+        </w:rPr>
+        <w:t>}</w:t>
+      </w:r>
+      <w:r>
+        <w:rPr>
+          <w:rFonts w:cs="Arial"/>
+          <w:b/>
+          <w:color w:val="000000"/>
+          <w:sz w:val="22"/>
+          <w:szCs w:val="24"/>
+          <w:lang w:val="nl-NL"/>
+        </w:rPr>
+        <w:t>/N°       /202</w:t>
+      </w:r>
+      <w:r>
+        <w:rPr>
+          <w:rFonts w:cs="Arial"/>
+          <w:b/>
+          <w:color w:val="000000"/>
+          <w:sz w:val="22"/>
+          <w:szCs w:val="24"/>
+          <w:lang w:val="nl-NL"/>
+        </w:rPr>
         <w:t>1</w:t>
       </w:r>
     </w:p>
@@ -769,7 +935,27 @@
           <w:sz w:val="24"/>
           <w:szCs w:val="28"/>
         </w:rPr>
-        <w:t>${civilite}</w:t>
+        <w:t>${</w:t>
+      </w:r>
+      <w:proofErr w:type="spellStart"/>
+      <w:proofErr w:type="gramStart"/>
+      <w:r>
+        <w:rPr>
+          <w:rFonts w:ascii="Arial Narrow" w:hAnsi="Arial Narrow"/>
+          <w:sz w:val="24"/>
+          <w:szCs w:val="28"/>
+        </w:rPr>
+        <w:t>civilite</w:t>
+      </w:r>
+      <w:proofErr w:type="spellEnd"/>
+      <w:proofErr w:type="gramEnd"/>
+      <w:r>
+        <w:rPr>
+          <w:rFonts w:ascii="Arial Narrow" w:hAnsi="Arial Narrow"/>
+          <w:sz w:val="24"/>
+          <w:szCs w:val="28"/>
+        </w:rPr>
+        <w:t>}</w:t>
       </w:r>
       <w:r>
         <w:rPr>
@@ -821,7 +1007,25 @@
           <w:sz w:val="24"/>
           <w:szCs w:val="28"/>
         </w:rPr>
-        <w:t xml:space="preserve">${date_debut} </w:t>
+        <w:t>${</w:t>
+      </w:r>
+      <w:proofErr w:type="spellStart"/>
+      <w:r>
+        <w:rPr>
+          <w:rFonts w:ascii="Arial Narrow" w:hAnsi="Arial Narrow"/>
+          <w:sz w:val="24"/>
+          <w:szCs w:val="28"/>
+        </w:rPr>
+        <w:t>date_debut</w:t>
+      </w:r>
+      <w:proofErr w:type="spellEnd"/>
+      <w:r>
+        <w:rPr>
+          <w:rFonts w:ascii="Arial Narrow" w:hAnsi="Arial Narrow"/>
+          <w:sz w:val="24"/>
+          <w:szCs w:val="28"/>
+        </w:rPr>
+        <w:t xml:space="preserve">} </w:t>
       </w:r>
       <w:r>
         <w:rPr>
@@ -861,7 +1065,25 @@
           <w:sz w:val="24"/>
           <w:szCs w:val="28"/>
         </w:rPr>
-        <w:t xml:space="preserve">${delai} </w:t>
+        <w:t>${</w:t>
+      </w:r>
+      <w:proofErr w:type="spellStart"/>
+      <w:r>
+        <w:rPr>
+          <w:rFonts w:ascii="Arial Narrow" w:hAnsi="Arial Narrow"/>
+          <w:sz w:val="24"/>
+          <w:szCs w:val="28"/>
+        </w:rPr>
+        <w:t>delai</w:t>
+      </w:r>
+      <w:proofErr w:type="spellEnd"/>
+      <w:r>
+        <w:rPr>
+          <w:rFonts w:ascii="Arial Narrow" w:hAnsi="Arial Narrow"/>
+          <w:sz w:val="24"/>
+          <w:szCs w:val="28"/>
+        </w:rPr>
+        <w:t xml:space="preserve">} </w:t>
       </w:r>
       <w:r>
         <w:rPr>
@@ -877,7 +1099,25 @@
           <w:sz w:val="24"/>
           <w:szCs w:val="28"/>
         </w:rPr>
-        <w:t>${unite}</w:t>
+        <w:t>${</w:t>
+      </w:r>
+      <w:proofErr w:type="spellStart"/>
+      <w:r>
+        <w:rPr>
+          <w:rFonts w:ascii="Arial Narrow" w:hAnsi="Arial Narrow"/>
+          <w:sz w:val="24"/>
+          <w:szCs w:val="28"/>
+        </w:rPr>
+        <w:t>unite</w:t>
+      </w:r>
+      <w:proofErr w:type="spellEnd"/>
+      <w:r>
+        <w:rPr>
+          <w:rFonts w:ascii="Arial Narrow" w:hAnsi="Arial Narrow"/>
+          <w:sz w:val="24"/>
+          <w:szCs w:val="28"/>
+        </w:rPr>
+        <w:t>}</w:t>
       </w:r>
       <w:r>
         <w:rPr>
@@ -946,7 +1186,25 @@
           <w:sz w:val="24"/>
           <w:szCs w:val="28"/>
         </w:rPr>
-        <w:t xml:space="preserve">${delai} </w:t>
+        <w:t>${</w:t>
+      </w:r>
+      <w:proofErr w:type="spellStart"/>
+      <w:r>
+        <w:rPr>
+          <w:rFonts w:ascii="Arial Narrow" w:hAnsi="Arial Narrow"/>
+          <w:sz w:val="24"/>
+          <w:szCs w:val="28"/>
+        </w:rPr>
+        <w:t>delai</w:t>
+      </w:r>
+      <w:proofErr w:type="spellEnd"/>
+      <w:r>
+        <w:rPr>
+          <w:rFonts w:ascii="Arial Narrow" w:hAnsi="Arial Narrow"/>
+          <w:sz w:val="24"/>
+          <w:szCs w:val="28"/>
+        </w:rPr>
+        <w:t xml:space="preserve">} </w:t>
       </w:r>
       <w:r>
         <w:rPr>
@@ -962,7 +1220,25 @@
           <w:sz w:val="24"/>
           <w:szCs w:val="28"/>
         </w:rPr>
-        <w:t xml:space="preserve">${unite}  </w:t>
+        <w:t>${</w:t>
+      </w:r>
+      <w:proofErr w:type="spellStart"/>
+      <w:r>
+        <w:rPr>
+          <w:rFonts w:ascii="Arial Narrow" w:hAnsi="Arial Narrow"/>
+          <w:sz w:val="24"/>
+          <w:szCs w:val="28"/>
+        </w:rPr>
+        <w:t>unite</w:t>
+      </w:r>
+      <w:proofErr w:type="spellEnd"/>
+      <w:r>
+        <w:rPr>
+          <w:rFonts w:ascii="Arial Narrow" w:hAnsi="Arial Narrow"/>
+          <w:sz w:val="24"/>
+          <w:szCs w:val="28"/>
+        </w:rPr>
+        <w:t xml:space="preserve">}  </w:t>
       </w:r>
       <w:r>
         <w:rPr>
@@ -979,7 +1255,27 @@
           <w:sz w:val="24"/>
           <w:szCs w:val="28"/>
         </w:rPr>
-        <w:t>${date_fin}</w:t>
+        <w:t>${</w:t>
+      </w:r>
+      <w:proofErr w:type="spellStart"/>
+      <w:r>
+        <w:rPr>
+          <w:rFonts w:ascii="Arial Narrow" w:hAnsi="Arial Narrow"/>
+          <w:b/>
+          <w:sz w:val="24"/>
+          <w:szCs w:val="28"/>
+        </w:rPr>
+        <w:t>date_fin</w:t>
+      </w:r>
+      <w:proofErr w:type="spellEnd"/>
+      <w:r>
+        <w:rPr>
+          <w:rFonts w:ascii="Arial Narrow" w:hAnsi="Arial Narrow"/>
+          <w:b/>
+          <w:sz w:val="24"/>
+          <w:szCs w:val="28"/>
+        </w:rPr>
+        <w:t>}</w:t>
       </w:r>
     </w:p>
     <w:p>
@@ -1020,7 +1316,27 @@
           <w:sz w:val="24"/>
           <w:szCs w:val="28"/>
         </w:rPr>
-        <w:t>${civilite}</w:t>
+        <w:t>${</w:t>
+      </w:r>
+      <w:proofErr w:type="spellStart"/>
+      <w:r>
+        <w:rPr>
+          <w:rFonts w:ascii="Arial Narrow" w:hAnsi="Arial Narrow"/>
+          <w:b/>
+          <w:sz w:val="24"/>
+          <w:szCs w:val="28"/>
+        </w:rPr>
+        <w:t>civilite</w:t>
+      </w:r>
+      <w:proofErr w:type="spellEnd"/>
+      <w:r>
+        <w:rPr>
+          <w:rFonts w:ascii="Arial Narrow" w:hAnsi="Arial Narrow"/>
+          <w:b/>
+          <w:sz w:val="24"/>
+          <w:szCs w:val="28"/>
+        </w:rPr>
+        <w:t>}</w:t>
       </w:r>
       <w:r>
         <w:rPr>

</xml_diff>